<commit_message>
fixed second template formatting issue
</commit_message>
<xml_diff>
--- a/cv_template_only_a.docx
+++ b/cv_template_only_a.docx
@@ -49,7 +49,15 @@
       </w:r>
       <w:r>
         <w:tab/>
-        <w:t>{-w:p name}{fullName}{/name}</w:t>
+        <w:t>{-</w:t>
+      </w:r>
+      <w:proofErr w:type="gramStart"/>
+      <w:r>
+        <w:t>w:p</w:t>
+      </w:r>
+      <w:proofErr w:type="gramEnd"/>
+      <w:r>
+        <w:t xml:space="preserve"> name}{fullName}{/name}</w:t>
       </w:r>
     </w:p>
     <w:p>
@@ -69,7 +77,15 @@
         <w:ind w:left="2880"/>
       </w:pPr>
       <w:r>
-        <w:t>{-w:p primaryPosition}{label}{/primaryPosition}</w:t>
+        <w:t>{-</w:t>
+      </w:r>
+      <w:proofErr w:type="gramStart"/>
+      <w:r>
+        <w:t>w:p</w:t>
+      </w:r>
+      <w:proofErr w:type="gramEnd"/>
+      <w:r>
+        <w:t xml:space="preserve"> primaryPosition}{label}{/primaryPosition}</w:t>
       </w:r>
     </w:p>
     <w:p>
@@ -84,7 +100,22 @@
       </w:r>
       <w:r>
         <w:tab/>
-        <w:t>{-w:p secondaryPosition}{label}{/secondaryPosition}</w:t>
+      </w:r>
+    </w:p>
+    <w:p>
+      <w:pPr>
+        <w:ind w:left="2880"/>
+      </w:pPr>
+      <w:r>
+        <w:t>{-</w:t>
+      </w:r>
+      <w:proofErr w:type="gramStart"/>
+      <w:r>
+        <w:t>w:p</w:t>
+      </w:r>
+      <w:proofErr w:type="gramEnd"/>
+      <w:r>
+        <w:t xml:space="preserve"> secondaryPosition}{label}{/secondaryPosition}</w:t>
       </w:r>
     </w:p>
     <w:p>
@@ -132,20 +163,36 @@
         </w:rPr>
         <w:t xml:space="preserve"> </w:t>
       </w:r>
-    </w:p>
-    <w:p>
-      <w:r>
+      <w:r>
+        <w:rPr>
+          <w:b/>
+        </w:rPr>
         <w:tab/>
       </w:r>
       <w:r>
+        <w:rPr>
+          <w:b/>
+        </w:rPr>
         <w:tab/>
       </w:r>
-      <w:r>
-        <w:tab/>
-      </w:r>
-      <w:r>
-        <w:tab/>
-        <w:t>{-w:p educations}{allEducation}{/educations}</w:t>
+    </w:p>
+    <w:p>
+      <w:pPr>
+        <w:ind w:left="2880"/>
+        <w:rPr>
+          <w:b/>
+        </w:rPr>
+      </w:pPr>
+      <w:r>
+        <w:t>{-</w:t>
+      </w:r>
+      <w:proofErr w:type="gramStart"/>
+      <w:r>
+        <w:t>w:p</w:t>
+      </w:r>
+      <w:proofErr w:type="gramEnd"/>
+      <w:r>
+        <w:t xml:space="preserve"> educations}{allEducation}{/educations}</w:t>
       </w:r>
     </w:p>
     <w:p>
@@ -154,6 +201,8 @@
           <w:noProof/>
         </w:rPr>
       </w:pPr>
+      <w:bookmarkStart w:id="0" w:name="_GoBack"/>
+      <w:bookmarkEnd w:id="0"/>
       <w:r>
         <w:rPr>
           <w:b/>
@@ -201,15 +250,21 @@
         <w:contextualSpacing w:val="0"/>
       </w:pPr>
       <w:r>
-        <w:t>{-w:p academicArticles}{citation}{/academicArticles}</w:t>
+        <w:t>{-</w:t>
+      </w:r>
+      <w:proofErr w:type="gramStart"/>
+      <w:r>
+        <w:t>w:p</w:t>
+      </w:r>
+      <w:proofErr w:type="gramEnd"/>
+      <w:r>
+        <w:t xml:space="preserve"> academicArticles}{citation}{/academicArticles}</w:t>
       </w:r>
     </w:p>
     <w:p>
       <w:pPr>
         <w:pStyle w:val="ListParagraph"/>
       </w:pPr>
-      <w:bookmarkStart w:id="0" w:name="_GoBack"/>
-      <w:bookmarkEnd w:id="0"/>
     </w:p>
     <w:p>
       <w:pPr>
@@ -234,7 +289,15 @@
         <w:pStyle w:val="ListParagraph"/>
       </w:pPr>
       <w:r>
-        <w:t>{-w:p teaching}{label}{/teaching}</w:t>
+        <w:t>{-</w:t>
+      </w:r>
+      <w:proofErr w:type="gramStart"/>
+      <w:r>
+        <w:t>w:p</w:t>
+      </w:r>
+      <w:proofErr w:type="gramEnd"/>
+      <w:r>
+        <w:t xml:space="preserve"> teaching}{label}{/teaching}</w:t>
       </w:r>
     </w:p>
     <w:p>
@@ -262,7 +325,15 @@
         <w:spacing w:before="100" w:beforeAutospacing="1" w:after="100" w:afterAutospacing="1"/>
       </w:pPr>
       <w:r>
-        <w:t>{-w:p grants}{label}{awardedBy}{administeredBy}{startDate}{endDate} {/grants}</w:t>
+        <w:t>{-</w:t>
+      </w:r>
+      <w:proofErr w:type="gramStart"/>
+      <w:r>
+        <w:t>w:p</w:t>
+      </w:r>
+      <w:proofErr w:type="gramEnd"/>
+      <w:r>
+        <w:t xml:space="preserve"> grants}{label}{awardedBy}{administeredBy}{startDate}{endDate} {/grants}</w:t>
       </w:r>
     </w:p>
     <w:p>
@@ -283,7 +354,15 @@
         <w:pStyle w:val="ListParagraph"/>
       </w:pPr>
       <w:r>
-        <w:t>{-w:p researchInterests}{research_interests}{/researchInterests}</w:t>
+        <w:t>{-</w:t>
+      </w:r>
+      <w:proofErr w:type="gramStart"/>
+      <w:r>
+        <w:t>w:p</w:t>
+      </w:r>
+      <w:proofErr w:type="gramEnd"/>
+      <w:r>
+        <w:t xml:space="preserve"> researchInterests}{research_interests}{/researchInterests}</w:t>
       </w:r>
     </w:p>
     <w:p>
@@ -307,7 +386,15 @@
     </w:p>
     <w:p>
       <w:r>
-        <w:t xml:space="preserve">{-w:p awards}{label}{/awards} </w:t>
+        <w:t>{-</w:t>
+      </w:r>
+      <w:proofErr w:type="gramStart"/>
+      <w:r>
+        <w:t>w:p</w:t>
+      </w:r>
+      <w:proofErr w:type="gramEnd"/>
+      <w:r>
+        <w:t xml:space="preserve"> awards}{label}{/awards} </w:t>
       </w:r>
     </w:p>
     <w:p>
@@ -325,7 +412,15 @@
     </w:p>
     <w:p>
       <w:r>
-        <w:t>{-w:p presentations}{label}{/presentations}</w:t>
+        <w:t>{-</w:t>
+      </w:r>
+      <w:proofErr w:type="gramStart"/>
+      <w:r>
+        <w:t>w:p</w:t>
+      </w:r>
+      <w:proofErr w:type="gramEnd"/>
+      <w:r>
+        <w:t xml:space="preserve"> presentations}{label}{/presentations}</w:t>
       </w:r>
     </w:p>
     <w:p>
@@ -343,7 +438,15 @@
     </w:p>
     <w:p>
       <w:r>
-        <w:t>{-w:p servicesToProfession}{label}{/servicesToProfession}</w:t>
+        <w:t>{-</w:t>
+      </w:r>
+      <w:proofErr w:type="gramStart"/>
+      <w:r>
+        <w:t>w:p</w:t>
+      </w:r>
+      <w:proofErr w:type="gramEnd"/>
+      <w:r>
+        <w:t xml:space="preserve"> servicesToProfession}{label}{/servicesToProfession}</w:t>
       </w:r>
     </w:p>
     <w:p>
@@ -356,7 +459,15 @@
     </w:p>
     <w:p>
       <w:r>
-        <w:t>{-w:p servicesToDuke}{label}{/servicesToDuke}</w:t>
+        <w:t>{-</w:t>
+      </w:r>
+      <w:proofErr w:type="gramStart"/>
+      <w:r>
+        <w:t>w:p</w:t>
+      </w:r>
+      <w:proofErr w:type="gramEnd"/>
+      <w:r>
+        <w:t xml:space="preserve"> servicesToDuke}{label}{/servicesToDuke}</w:t>
       </w:r>
     </w:p>
     <w:p>
@@ -369,7 +480,15 @@
     </w:p>
     <w:p>
       <w:r>
-        <w:t>{-w:p outreach}{label}{/outreach}</w:t>
+        <w:t>{-</w:t>
+      </w:r>
+      <w:proofErr w:type="gramStart"/>
+      <w:r>
+        <w:t>w:p</w:t>
+      </w:r>
+      <w:proofErr w:type="gramEnd"/>
+      <w:r>
+        <w:t xml:space="preserve"> outreach}{label}{/outreach}</w:t>
       </w:r>
     </w:p>
     <w:p>
@@ -381,7 +500,7 @@
     <w:p/>
     <w:p/>
     <w:sectPr>
-      <w:footerReference w:type="default" r:id="rId5"/>
+      <w:footerReference w:type="default" r:id="rId7"/>
       <w:pgSz w:w="12240" w:h="15840"/>
       <w:pgMar w:top="1440" w:right="1440" w:bottom="1440" w:left="1440" w:header="720" w:footer="720" w:gutter="0"/>
       <w:cols w:space="720"/>
@@ -390,6 +509,31 @@
     </w:sectPr>
   </w:body>
 </w:document>
+</file>
+
+<file path=word/endnotes.xml><?xml version="1.0" encoding="utf-8"?>
+<w:endnotes xmlns:wpc="http://schemas.microsoft.com/office/word/2010/wordprocessingCanvas" xmlns:mo="http://schemas.microsoft.com/office/mac/office/2008/main" xmlns:mc="http://schemas.openxmlformats.org/markup-compatibility/2006" xmlns:mv="urn:schemas-microsoft-com:mac:vml" xmlns:o="urn:schemas-microsoft-com:office:office" xmlns:r="http://schemas.openxmlformats.org/officeDocument/2006/relationships" xmlns:m="http://schemas.openxmlformats.org/officeDocument/2006/math" xmlns:v="urn:schemas-microsoft-com:vml" xmlns:wp14="http://schemas.microsoft.com/office/word/2010/wordprocessingDrawing" xmlns:wp="http://schemas.openxmlformats.org/drawingml/2006/wordprocessingDrawing" xmlns:w10="urn:schemas-microsoft-com:office:word" xmlns:w="http://schemas.openxmlformats.org/wordprocessingml/2006/main" xmlns:w14="http://schemas.microsoft.com/office/word/2010/wordml" xmlns:w15="http://schemas.microsoft.com/office/word/2012/wordml" xmlns:wpg="http://schemas.microsoft.com/office/word/2010/wordprocessingGroup" xmlns:wpi="http://schemas.microsoft.com/office/word/2010/wordprocessingInk" xmlns:wne="http://schemas.microsoft.com/office/word/2006/wordml" xmlns:wps="http://schemas.microsoft.com/office/word/2010/wordprocessingShape" mc:Ignorable="w14 w15 wp14">
+  <w:endnote w:type="separator" w:id="-1">
+    <w:p>
+      <w:pPr>
+        <w:spacing w:before="0"/>
+      </w:pPr>
+      <w:r>
+        <w:separator/>
+      </w:r>
+    </w:p>
+  </w:endnote>
+  <w:endnote w:type="continuationSeparator" w:id="0">
+    <w:p>
+      <w:pPr>
+        <w:spacing w:before="0"/>
+      </w:pPr>
+      <w:r>
+        <w:continuationSeparator/>
+      </w:r>
+    </w:p>
+  </w:endnote>
+</w:endnotes>
 </file>
 
 <file path=word/footer1.xml><?xml version="1.0" encoding="utf-8"?>
@@ -442,6 +586,31 @@
     </w:pPr>
   </w:p>
 </w:ftr>
+</file>
+
+<file path=word/footnotes.xml><?xml version="1.0" encoding="utf-8"?>
+<w:footnotes xmlns:wpc="http://schemas.microsoft.com/office/word/2010/wordprocessingCanvas" xmlns:mo="http://schemas.microsoft.com/office/mac/office/2008/main" xmlns:mc="http://schemas.openxmlformats.org/markup-compatibility/2006" xmlns:mv="urn:schemas-microsoft-com:mac:vml" xmlns:o="urn:schemas-microsoft-com:office:office" xmlns:r="http://schemas.openxmlformats.org/officeDocument/2006/relationships" xmlns:m="http://schemas.openxmlformats.org/officeDocument/2006/math" xmlns:v="urn:schemas-microsoft-com:vml" xmlns:wp14="http://schemas.microsoft.com/office/word/2010/wordprocessingDrawing" xmlns:wp="http://schemas.openxmlformats.org/drawingml/2006/wordprocessingDrawing" xmlns:w10="urn:schemas-microsoft-com:office:word" xmlns:w="http://schemas.openxmlformats.org/wordprocessingml/2006/main" xmlns:w14="http://schemas.microsoft.com/office/word/2010/wordml" xmlns:w15="http://schemas.microsoft.com/office/word/2012/wordml" xmlns:wpg="http://schemas.microsoft.com/office/word/2010/wordprocessingGroup" xmlns:wpi="http://schemas.microsoft.com/office/word/2010/wordprocessingInk" xmlns:wne="http://schemas.microsoft.com/office/word/2006/wordml" xmlns:wps="http://schemas.microsoft.com/office/word/2010/wordprocessingShape" mc:Ignorable="w14 w15 wp14">
+  <w:footnote w:type="separator" w:id="-1">
+    <w:p>
+      <w:pPr>
+        <w:spacing w:before="0"/>
+      </w:pPr>
+      <w:r>
+        <w:separator/>
+      </w:r>
+    </w:p>
+  </w:footnote>
+  <w:footnote w:type="continuationSeparator" w:id="0">
+    <w:p>
+      <w:pPr>
+        <w:spacing w:before="0"/>
+      </w:pPr>
+      <w:r>
+        <w:continuationSeparator/>
+      </w:r>
+    </w:p>
+  </w:footnote>
+</w:footnotes>
 </file>
 
 <file path=word/numbering.xml><?xml version="1.0" encoding="utf-8"?>

</xml_diff>

<commit_message>
added pmid to test
</commit_message>
<xml_diff>
--- a/cv_template_only_a.docx
+++ b/cv_template_only_a.docx
@@ -49,15 +49,7 @@
       </w:r>
       <w:r>
         <w:tab/>
-        <w:t>{-</w:t>
-      </w:r>
-      <w:proofErr w:type="gramStart"/>
-      <w:r>
-        <w:t>w:p</w:t>
-      </w:r>
-      <w:proofErr w:type="gramEnd"/>
-      <w:r>
-        <w:t xml:space="preserve"> name}{fullName}{/name}</w:t>
+        <w:t>{-w:p name}{fullName}{/name}</w:t>
       </w:r>
     </w:p>
     <w:p>
@@ -77,15 +69,7 @@
         <w:ind w:left="2880"/>
       </w:pPr>
       <w:r>
-        <w:t>{-</w:t>
-      </w:r>
-      <w:proofErr w:type="gramStart"/>
-      <w:r>
-        <w:t>w:p</w:t>
-      </w:r>
-      <w:proofErr w:type="gramEnd"/>
-      <w:r>
-        <w:t xml:space="preserve"> primaryPosition}{label}{/primaryPosition}</w:t>
+        <w:t>{-w:p primaryPosition}{label}{/primaryPosition}</w:t>
       </w:r>
     </w:p>
     <w:p>
@@ -107,15 +91,7 @@
         <w:ind w:left="2880"/>
       </w:pPr>
       <w:r>
-        <w:t>{-</w:t>
-      </w:r>
-      <w:proofErr w:type="gramStart"/>
-      <w:r>
-        <w:t>w:p</w:t>
-      </w:r>
-      <w:proofErr w:type="gramEnd"/>
-      <w:r>
-        <w:t xml:space="preserve"> secondaryPosition}{label}{/secondaryPosition}</w:t>
+        <w:t>{-w:p secondaryPosition}{label}{/secondaryPosition}</w:t>
       </w:r>
     </w:p>
     <w:p>
@@ -184,15 +160,7 @@
         </w:rPr>
       </w:pPr>
       <w:r>
-        <w:t>{-</w:t>
-      </w:r>
-      <w:proofErr w:type="gramStart"/>
-      <w:r>
-        <w:t>w:p</w:t>
-      </w:r>
-      <w:proofErr w:type="gramEnd"/>
-      <w:r>
-        <w:t xml:space="preserve"> educations}{allEducation}{/educations}</w:t>
+        <w:t>{-w:p educations}{allEducation}{/educations}</w:t>
       </w:r>
     </w:p>
     <w:p>
@@ -201,8 +169,6 @@
           <w:noProof/>
         </w:rPr>
       </w:pPr>
-      <w:bookmarkStart w:id="0" w:name="_GoBack"/>
-      <w:bookmarkEnd w:id="0"/>
       <w:r>
         <w:rPr>
           <w:b/>
@@ -250,15 +216,15 @@
         <w:contextualSpacing w:val="0"/>
       </w:pPr>
       <w:r>
-        <w:t>{-</w:t>
-      </w:r>
-      <w:proofErr w:type="gramStart"/>
-      <w:r>
-        <w:t>w:p</w:t>
-      </w:r>
-      <w:proofErr w:type="gramEnd"/>
-      <w:r>
-        <w:t xml:space="preserve"> academicArticles}{citation}{/academicArticles}</w:t>
+        <w:t>{-w:p academicArticles}{citation}</w:t>
+      </w:r>
+      <w:r>
+        <w:t xml:space="preserve"> {pubmed_id}</w:t>
+      </w:r>
+      <w:bookmarkStart w:id="0" w:name="_GoBack"/>
+      <w:bookmarkEnd w:id="0"/>
+      <w:r>
+        <w:t>{/academicArticles}</w:t>
       </w:r>
     </w:p>
     <w:p>
@@ -289,15 +255,7 @@
         <w:pStyle w:val="ListParagraph"/>
       </w:pPr>
       <w:r>
-        <w:t>{-</w:t>
-      </w:r>
-      <w:proofErr w:type="gramStart"/>
-      <w:r>
-        <w:t>w:p</w:t>
-      </w:r>
-      <w:proofErr w:type="gramEnd"/>
-      <w:r>
-        <w:t xml:space="preserve"> teaching}{label}{/teaching}</w:t>
+        <w:t>{-w:p teaching}{label}{/teaching}</w:t>
       </w:r>
     </w:p>
     <w:p>
@@ -325,15 +283,7 @@
         <w:spacing w:before="100" w:beforeAutospacing="1" w:after="100" w:afterAutospacing="1"/>
       </w:pPr>
       <w:r>
-        <w:t>{-</w:t>
-      </w:r>
-      <w:proofErr w:type="gramStart"/>
-      <w:r>
-        <w:t>w:p</w:t>
-      </w:r>
-      <w:proofErr w:type="gramEnd"/>
-      <w:r>
-        <w:t xml:space="preserve"> grants}{label}{awardedBy}{administeredBy}{startDate}{endDate} {/grants}</w:t>
+        <w:t>{-w:p grants}{label}{awardedBy}{administeredBy}{startDate}{endDate} {/grants}</w:t>
       </w:r>
     </w:p>
     <w:p>
@@ -354,15 +304,7 @@
         <w:pStyle w:val="ListParagraph"/>
       </w:pPr>
       <w:r>
-        <w:t>{-</w:t>
-      </w:r>
-      <w:proofErr w:type="gramStart"/>
-      <w:r>
-        <w:t>w:p</w:t>
-      </w:r>
-      <w:proofErr w:type="gramEnd"/>
-      <w:r>
-        <w:t xml:space="preserve"> researchInterests}{research_interests}{/researchInterests}</w:t>
+        <w:t>{-w:p researchInterests}{research_interests}{/researchInterests}</w:t>
       </w:r>
     </w:p>
     <w:p>
@@ -386,15 +328,7 @@
     </w:p>
     <w:p>
       <w:r>
-        <w:t>{-</w:t>
-      </w:r>
-      <w:proofErr w:type="gramStart"/>
-      <w:r>
-        <w:t>w:p</w:t>
-      </w:r>
-      <w:proofErr w:type="gramEnd"/>
-      <w:r>
-        <w:t xml:space="preserve"> awards}{label}{/awards} </w:t>
+        <w:t xml:space="preserve">{-w:p awards}{label}{/awards} </w:t>
       </w:r>
     </w:p>
     <w:p>
@@ -412,15 +346,7 @@
     </w:p>
     <w:p>
       <w:r>
-        <w:t>{-</w:t>
-      </w:r>
-      <w:proofErr w:type="gramStart"/>
-      <w:r>
-        <w:t>w:p</w:t>
-      </w:r>
-      <w:proofErr w:type="gramEnd"/>
-      <w:r>
-        <w:t xml:space="preserve"> presentations}{label}{/presentations}</w:t>
+        <w:t>{-w:p presentations}{label}{/presentations}</w:t>
       </w:r>
     </w:p>
     <w:p>
@@ -438,15 +364,7 @@
     </w:p>
     <w:p>
       <w:r>
-        <w:t>{-</w:t>
-      </w:r>
-      <w:proofErr w:type="gramStart"/>
-      <w:r>
-        <w:t>w:p</w:t>
-      </w:r>
-      <w:proofErr w:type="gramEnd"/>
-      <w:r>
-        <w:t xml:space="preserve"> servicesToProfession}{label}{/servicesToProfession}</w:t>
+        <w:t>{-w:p servicesToProfession}{label}{/servicesToProfession}</w:t>
       </w:r>
     </w:p>
     <w:p>
@@ -459,15 +377,7 @@
     </w:p>
     <w:p>
       <w:r>
-        <w:t>{-</w:t>
-      </w:r>
-      <w:proofErr w:type="gramStart"/>
-      <w:r>
-        <w:t>w:p</w:t>
-      </w:r>
-      <w:proofErr w:type="gramEnd"/>
-      <w:r>
-        <w:t xml:space="preserve"> servicesToDuke}{label}{/servicesToDuke}</w:t>
+        <w:t>{-w:p servicesToDuke}{label}{/servicesToDuke}</w:t>
       </w:r>
     </w:p>
     <w:p>
@@ -480,15 +390,7 @@
     </w:p>
     <w:p>
       <w:r>
-        <w:t>{-</w:t>
-      </w:r>
-      <w:proofErr w:type="gramStart"/>
-      <w:r>
-        <w:t>w:p</w:t>
-      </w:r>
-      <w:proofErr w:type="gramEnd"/>
-      <w:r>
-        <w:t xml:space="preserve"> outreach}{label}{/outreach}</w:t>
+        <w:t>{-w:p outreach}{label}{/outreach}</w:t>
       </w:r>
     </w:p>
     <w:p>

</xml_diff>